<commit_message>
problem identification assignment - Modified
</commit_message>
<xml_diff>
--- a/2231072-Employee_Problem_identification_Krithiksha.docx
+++ b/2231072-Employee_Problem_identification_Krithiksha.docx
@@ -53,10 +53,7 @@
         <w:ind w:left="10"/>
       </w:pPr>
       <w:r>
-        <w:t>A company works with number of employees, all the works are dependents on the employees. Even if one of the employees resign the job immediately then assigned work will be not finished at the time, so delivery of the project to the clients will be delayed.</w:t>
-      </w:r>
-      <w:r>
-        <w:t xml:space="preserve"> Company planned to make solution for this, they want to know which employee may resign next. If they know previously, they can arrange alternative to avoid such problem. As an AI Engineer you must give Solution to this. </w:t>
+        <w:t xml:space="preserve">A company works with number of employees, all the works are dependents on the employees. Even if one of the employees resign the job immediately then assigned work will be not finished at the time, so delivery of the project to the clients will be delayed. Company planned to make solution for this, they want to know which employee may resign next. If they know previously, they can arrange alternative to avoid such problem. As an AI Engineer you must give Solution to this. </w:t>
       </w:r>
     </w:p>
     <w:p>
@@ -107,6 +104,8 @@
       <w:r>
         <w:t xml:space="preserve">Create the dummy Dataset. </w:t>
       </w:r>
+      <w:bookmarkStart w:id="0" w:name="_GoBack"/>
+      <w:bookmarkEnd w:id="0"/>
     </w:p>
     <w:p>
       <w:pPr>
@@ -134,7 +133,7 @@
     </w:p>
     <w:p>
       <w:pPr>
-        <w:spacing w:after="0"/>
+        <w:spacing w:after="0" w:line="360" w:lineRule="auto"/>
         <w:ind w:left="0" w:firstLine="0"/>
       </w:pPr>
     </w:p>
@@ -144,7 +143,7 @@
           <w:ilvl w:val="0"/>
           <w:numId w:val="2"/>
         </w:numPr>
-        <w:spacing w:line="276" w:lineRule="auto"/>
+        <w:spacing w:line="360" w:lineRule="auto"/>
         <w:ind w:hanging="360"/>
       </w:pPr>
       <w:r>
@@ -158,10 +157,16 @@
           <w:ilvl w:val="0"/>
           <w:numId w:val="3"/>
         </w:numPr>
-        <w:spacing w:line="276" w:lineRule="auto"/>
-      </w:pPr>
-      <w:r>
-        <w:t xml:space="preserve">To predict which employee is likely to resign next from the company, I would first ask what employee details the company has. If they mention data such as experience, education, personal details, email, mobile number, LinkedIn profile link, payroll details, and documents, I would suggest a solution based on analyzing their LinkedIn profiles. </w:t>
+        <w:spacing w:line="360" w:lineRule="auto"/>
+        <w:rPr>
+          <w:color w:val="0070C0"/>
+        </w:rPr>
+      </w:pPr>
+      <w:r>
+        <w:rPr>
+          <w:color w:val="0070C0"/>
+        </w:rPr>
+        <w:t xml:space="preserve">To predict which employee is likely to resign next from the company, I would first ask what employee details the company has. </w:t>
       </w:r>
     </w:p>
     <w:p>
@@ -171,16 +176,16 @@
           <w:ilvl w:val="0"/>
           <w:numId w:val="3"/>
         </w:numPr>
-        <w:spacing w:line="276" w:lineRule="auto"/>
-      </w:pPr>
-      <w:r>
-        <w:t>We can build a model that analyzes each</w:t>
-      </w:r>
-      <w:r>
-        <w:t xml:space="preserve"> employee’s LinkedIn activity - </w:t>
-      </w:r>
-      <w:r>
-        <w:t xml:space="preserve">for example, checking if they have marked themselves as 'open to work', 'immediate joiner', or haven’t updated their job status. </w:t>
+        <w:spacing w:line="360" w:lineRule="auto"/>
+        <w:rPr>
+          <w:color w:val="0070C0"/>
+        </w:rPr>
+      </w:pPr>
+      <w:r>
+        <w:rPr>
+          <w:color w:val="0070C0"/>
+        </w:rPr>
+        <w:t>Try to get the details of employees like salary, work experience, work hours, contribution level, promotion &amp; appraisal, work satisfaction, performance rating etc..</w:t>
       </w:r>
     </w:p>
     <w:p>
@@ -190,19 +195,23 @@
           <w:ilvl w:val="0"/>
           <w:numId w:val="3"/>
         </w:numPr>
-        <w:spacing w:line="276" w:lineRule="auto"/>
-      </w:pPr>
-      <w:r>
-        <w:t>Based on this analysis, we can predict which employees are more likely to leave t</w:t>
-      </w:r>
-      <w:r>
-        <w:t>he company in the coming month.</w:t>
-      </w:r>
-    </w:p>
-    <w:p>
-      <w:pPr>
-        <w:spacing w:line="276" w:lineRule="auto"/>
-        <w:ind w:left="705" w:firstLine="0"/>
+        <w:spacing w:line="360" w:lineRule="auto"/>
+        <w:rPr>
+          <w:color w:val="0070C0"/>
+        </w:rPr>
+      </w:pPr>
+      <w:r>
+        <w:rPr>
+          <w:color w:val="0070C0"/>
+        </w:rPr>
+        <w:t>Based on these data patterns, train the model and if new employee data is given based on the learning it will predict whether the employee will resign?  YES / NO</w:t>
+      </w:r>
+    </w:p>
+    <w:p>
+      <w:pPr>
+        <w:pStyle w:val="ListParagraph"/>
+        <w:spacing w:line="360" w:lineRule="auto"/>
+        <w:ind w:left="1425" w:firstLine="0"/>
       </w:pPr>
     </w:p>
     <w:p>
@@ -211,7 +220,7 @@
           <w:ilvl w:val="0"/>
           <w:numId w:val="2"/>
         </w:numPr>
-        <w:spacing w:line="276" w:lineRule="auto"/>
+        <w:spacing w:line="360" w:lineRule="auto"/>
         <w:ind w:hanging="360"/>
       </w:pPr>
       <w:r>
@@ -221,87 +230,138 @@
     <w:p>
       <w:pPr>
         <w:pStyle w:val="ListParagraph"/>
-        <w:spacing w:line="276" w:lineRule="auto"/>
-      </w:pPr>
-      <w:r>
+        <w:spacing w:line="360" w:lineRule="auto"/>
+        <w:rPr>
+          <w:color w:val="0070C0"/>
+        </w:rPr>
+      </w:pPr>
+      <w:r>
+        <w:rPr>
+          <w:color w:val="0070C0"/>
+        </w:rPr>
         <w:t xml:space="preserve">Stage 1 - domain: </w:t>
       </w:r>
       <w:r>
+        <w:rPr>
+          <w:color w:val="0070C0"/>
+        </w:rPr>
         <w:t xml:space="preserve">  </w:t>
       </w:r>
       <w:r>
         <w:rPr>
           <w:b/>
-        </w:rPr>
-        <w:t>NLP</w:t>
-      </w:r>
-      <w:r>
-        <w:t xml:space="preserve"> (as the input is text (</w:t>
-      </w:r>
-      <w:r>
-        <w:t>LinkedIn</w:t>
-      </w:r>
-      <w:r>
-        <w:t xml:space="preserve"> profile URL)</w:t>
+          <w:color w:val="0070C0"/>
+        </w:rPr>
+        <w:t>ML</w:t>
+      </w:r>
+      <w:r>
+        <w:rPr>
+          <w:color w:val="0070C0"/>
+        </w:rPr>
+        <w:t xml:space="preserve"> (as the input is </w:t>
+      </w:r>
+      <w:r>
+        <w:rPr>
+          <w:color w:val="0070C0"/>
+        </w:rPr>
+        <w:t>number</w:t>
+      </w:r>
+      <w:r>
+        <w:rPr>
+          <w:color w:val="0070C0"/>
+        </w:rPr>
+        <w:t xml:space="preserve"> (</w:t>
+      </w:r>
+      <w:r>
+        <w:rPr>
+          <w:color w:val="0070C0"/>
+        </w:rPr>
+        <w:t>Employee details</w:t>
+      </w:r>
+      <w:r>
+        <w:rPr>
+          <w:color w:val="0070C0"/>
+        </w:rPr>
+        <w:t>)</w:t>
       </w:r>
     </w:p>
     <w:p>
       <w:pPr>
         <w:pStyle w:val="ListParagraph"/>
-        <w:spacing w:line="276" w:lineRule="auto"/>
-      </w:pPr>
-      <w:r>
-        <w:t xml:space="preserve">Stage </w:t>
-      </w:r>
-      <w:r>
-        <w:t>2 - learning</w:t>
-      </w:r>
-      <w:r>
-        <w:t xml:space="preserve">: </w:t>
-      </w:r>
-      <w:r>
+        <w:spacing w:line="360" w:lineRule="auto"/>
+        <w:rPr>
+          <w:color w:val="0070C0"/>
+        </w:rPr>
+      </w:pPr>
+      <w:r>
+        <w:rPr>
+          <w:color w:val="0070C0"/>
+        </w:rPr>
+        <w:t xml:space="preserve">Stage 2 - learning: </w:t>
+      </w:r>
+      <w:r>
+        <w:rPr>
+          <w:color w:val="0070C0"/>
+        </w:rPr>
         <w:t xml:space="preserve">  </w:t>
       </w:r>
       <w:r>
         <w:rPr>
           <w:b/>
+          <w:color w:val="0070C0"/>
         </w:rPr>
         <w:t>supervised</w:t>
       </w:r>
       <w:r>
+        <w:rPr>
+          <w:color w:val="0070C0"/>
+        </w:rPr>
         <w:t xml:space="preserve"> (as the input and output defined &amp; Requirement was clear)</w:t>
       </w:r>
     </w:p>
     <w:p>
       <w:pPr>
         <w:pStyle w:val="ListParagraph"/>
-        <w:spacing w:line="276" w:lineRule="auto"/>
-      </w:pPr>
-      <w:r>
-        <w:t xml:space="preserve">Stage </w:t>
-      </w:r>
-      <w:r>
-        <w:t>3</w:t>
-      </w:r>
-      <w:r>
+        <w:spacing w:line="360" w:lineRule="auto"/>
+        <w:rPr>
+          <w:color w:val="0070C0"/>
+        </w:rPr>
+      </w:pPr>
+      <w:r>
+        <w:rPr>
+          <w:color w:val="0070C0"/>
+        </w:rPr>
+        <w:t>Stage 3</w:t>
+      </w:r>
+      <w:r>
+        <w:rPr>
+          <w:color w:val="0070C0"/>
+        </w:rPr>
         <w:t xml:space="preserve"> – </w:t>
       </w:r>
       <w:r>
+        <w:rPr>
+          <w:color w:val="0070C0"/>
+        </w:rPr>
         <w:t xml:space="preserve">  </w:t>
       </w:r>
       <w:r>
         <w:rPr>
           <w:b/>
+          <w:color w:val="0070C0"/>
         </w:rPr>
         <w:t>Classification</w:t>
       </w:r>
       <w:r>
+        <w:rPr>
+          <w:color w:val="0070C0"/>
+        </w:rPr>
         <w:t xml:space="preserve"> (based on the label category)</w:t>
       </w:r>
     </w:p>
     <w:p>
       <w:pPr>
-        <w:spacing w:line="276" w:lineRule="auto"/>
+        <w:spacing w:line="360" w:lineRule="auto"/>
       </w:pPr>
     </w:p>
     <w:p>
@@ -310,7 +370,7 @@
           <w:ilvl w:val="0"/>
           <w:numId w:val="2"/>
         </w:numPr>
-        <w:spacing w:line="276" w:lineRule="auto"/>
+        <w:spacing w:line="360" w:lineRule="auto"/>
         <w:ind w:hanging="360"/>
       </w:pPr>
       <w:r>
@@ -319,96 +379,63 @@
     </w:p>
     <w:p>
       <w:pPr>
-        <w:spacing w:line="276" w:lineRule="auto"/>
+        <w:spacing w:line="360" w:lineRule="auto"/>
         <w:ind w:left="705" w:firstLine="0"/>
         <w:rPr>
           <w:b/>
-        </w:rPr>
-      </w:pPr>
-      <w:r>
+          <w:color w:val="0070C0"/>
+        </w:rPr>
+      </w:pPr>
+      <w:r>
+        <w:rPr>
+          <w:color w:val="0070C0"/>
+        </w:rPr>
         <w:t>AI prediction</w:t>
       </w:r>
       <w:r>
         <w:rPr>
           <w:b/>
+          <w:color w:val="0070C0"/>
         </w:rPr>
         <w:t xml:space="preserve">:  </w:t>
       </w:r>
       <w:r>
         <w:rPr>
           <w:b/>
+          <w:color w:val="0070C0"/>
         </w:rPr>
         <w:t>Employee Resignation Prediction</w:t>
       </w:r>
     </w:p>
     <w:p>
       <w:pPr>
-        <w:spacing w:line="276" w:lineRule="auto"/>
+        <w:spacing w:line="360" w:lineRule="auto"/>
         <w:ind w:left="705" w:firstLine="0"/>
         <w:rPr>
           <w:b/>
-        </w:rPr>
-      </w:pPr>
-      <w:r>
+          <w:color w:val="0070C0"/>
+        </w:rPr>
+      </w:pPr>
+      <w:r>
+        <w:rPr>
+          <w:color w:val="0070C0"/>
+        </w:rPr>
         <w:t>Call to action</w:t>
       </w:r>
       <w:r>
         <w:rPr>
           <w:b/>
+          <w:color w:val="0070C0"/>
         </w:rPr>
         <w:t xml:space="preserve">: </w:t>
       </w:r>
       <w:r>
         <w:rPr>
           <w:b/>
-        </w:rPr>
-        <w:t>Employee “</w:t>
-      </w:r>
-      <w:proofErr w:type="spellStart"/>
-      <w:r>
-        <w:rPr>
-          <w:b/>
-        </w:rPr>
-        <w:t>emp_name</w:t>
-      </w:r>
-      <w:proofErr w:type="spellEnd"/>
-      <w:proofErr w:type="gramStart"/>
-      <w:r>
-        <w:rPr>
-          <w:b/>
-        </w:rPr>
-        <w:t>” ,</w:t>
-      </w:r>
-      <w:proofErr w:type="gramEnd"/>
-      <w:r>
-        <w:rPr>
-          <w:b/>
-        </w:rPr>
-        <w:t xml:space="preserve"> role “</w:t>
-      </w:r>
-      <w:proofErr w:type="spellStart"/>
-      <w:r>
-        <w:rPr>
-          <w:b/>
-        </w:rPr>
-        <w:t>role_name</w:t>
-      </w:r>
-      <w:proofErr w:type="spellEnd"/>
-      <w:r>
-        <w:rPr>
-          <w:b/>
-        </w:rPr>
-        <w:t>” have chances to resign from the company</w:t>
-      </w:r>
-    </w:p>
-    <w:p>
-      <w:pPr>
-        <w:spacing w:line="276" w:lineRule="auto"/>
-        <w:ind w:left="705" w:firstLine="0"/>
-        <w:rPr>
-          <w:b/>
-        </w:rPr>
-      </w:pPr>
+          <w:color w:val="0070C0"/>
+        </w:rPr>
+        <w:t xml:space="preserve"> will employee resign?  -&gt; Yes/ NO</w:t>
+      </w:r>
     </w:p>
     <w:p>
       <w:pPr>
@@ -427,140 +454,205 @@
       </w:pPr>
       <w:r>
         <w:lastRenderedPageBreak/>
-        <w:t>Create the dummy Dataset</w:t>
-      </w:r>
-      <w:bookmarkStart w:id="0" w:name="_GoBack"/>
-      <w:bookmarkEnd w:id="0"/>
-      <w:r>
-        <w:t xml:space="preserve">. </w:t>
-      </w:r>
-    </w:p>
-    <w:p>
-      <w:pPr>
-        <w:spacing w:after="212" w:line="276" w:lineRule="auto"/>
-        <w:ind w:left="705" w:firstLine="0"/>
-        <w:rPr>
-          <w:b/>
-        </w:rPr>
-      </w:pPr>
-      <w:r>
-        <w:rPr>
-          <w:b/>
-        </w:rPr>
-        <w:t xml:space="preserve">If they provide </w:t>
-      </w:r>
-      <w:r>
-        <w:rPr>
-          <w:b/>
-        </w:rPr>
-        <w:t>LinkedIn</w:t>
-      </w:r>
-      <w:r>
-        <w:rPr>
-          <w:b/>
-        </w:rPr>
-        <w:t xml:space="preserve"> profile of all employees as input (where most of MNC </w:t>
-      </w:r>
-      <w:r>
-        <w:rPr>
-          <w:b/>
-        </w:rPr>
-        <w:t xml:space="preserve">company will have, </w:t>
-      </w:r>
-      <w:r>
-        <w:rPr>
-          <w:b/>
-        </w:rPr>
-        <w:t>when they hire a candidate in the company)</w:t>
+        <w:t xml:space="preserve">Create the dummy Dataset. </w:t>
       </w:r>
     </w:p>
     <w:tbl>
       <w:tblPr>
-        <w:tblStyle w:val="TableGridLight"/>
-        <w:tblpPr w:leftFromText="180" w:rightFromText="180" w:vertAnchor="page" w:horzAnchor="margin" w:tblpY="2869"/>
-        <w:tblW w:w="9442" w:type="dxa"/>
+        <w:tblStyle w:val="TableGrid"/>
+        <w:tblW w:w="11070" w:type="dxa"/>
+        <w:tblInd w:w="-1085" w:type="dxa"/>
         <w:tblLook w:val="04A0" w:firstRow="1" w:lastRow="0" w:firstColumn="1" w:lastColumn="0" w:noHBand="0" w:noVBand="1"/>
       </w:tblPr>
       <w:tblGrid>
-        <w:gridCol w:w="706"/>
-        <w:gridCol w:w="1445"/>
-        <w:gridCol w:w="1464"/>
-        <w:gridCol w:w="3822"/>
-        <w:gridCol w:w="2005"/>
+        <w:gridCol w:w="1100"/>
+        <w:gridCol w:w="774"/>
+        <w:gridCol w:w="1201"/>
+        <w:gridCol w:w="726"/>
+        <w:gridCol w:w="1353"/>
+        <w:gridCol w:w="1170"/>
+        <w:gridCol w:w="1375"/>
+        <w:gridCol w:w="1255"/>
+        <w:gridCol w:w="2116"/>
       </w:tblGrid>
       <w:tr>
         <w:tc>
           <w:tcPr>
-            <w:tcW w:w="706" w:type="dxa"/>
-          </w:tcPr>
-          <w:p>
-            <w:pPr>
-              <w:spacing w:after="212" w:line="276" w:lineRule="auto"/>
-              <w:ind w:left="0" w:firstLine="0"/>
-              <w:jc w:val="center"/>
-            </w:pPr>
-            <w:r>
-              <w:t>Sl.no</w:t>
-            </w:r>
-          </w:p>
-        </w:tc>
-        <w:tc>
-          <w:tcPr>
-            <w:tcW w:w="1445" w:type="dxa"/>
-          </w:tcPr>
-          <w:p>
-            <w:pPr>
-              <w:spacing w:after="212" w:line="276" w:lineRule="auto"/>
-              <w:ind w:left="0" w:firstLine="0"/>
-              <w:jc w:val="center"/>
-            </w:pPr>
-            <w:r>
+            <w:tcW w:w="1100" w:type="dxa"/>
+          </w:tcPr>
+          <w:p>
+            <w:pPr>
+              <w:spacing w:after="212" w:line="276" w:lineRule="auto"/>
+              <w:ind w:left="0" w:firstLine="0"/>
+              <w:rPr>
+                <w:color w:val="0070C0"/>
+              </w:rPr>
+            </w:pPr>
+            <w:r>
+              <w:rPr>
+                <w:color w:val="0070C0"/>
+              </w:rPr>
               <w:t>Employee name</w:t>
             </w:r>
           </w:p>
         </w:tc>
         <w:tc>
           <w:tcPr>
-            <w:tcW w:w="1464" w:type="dxa"/>
-          </w:tcPr>
-          <w:p>
-            <w:pPr>
-              <w:spacing w:after="212" w:line="276" w:lineRule="auto"/>
-              <w:ind w:left="0" w:firstLine="0"/>
-              <w:jc w:val="center"/>
-            </w:pPr>
-            <w:r>
-              <w:t>role</w:t>
-            </w:r>
-          </w:p>
-        </w:tc>
-        <w:tc>
-          <w:tcPr>
-            <w:tcW w:w="3822" w:type="dxa"/>
-          </w:tcPr>
-          <w:p>
-            <w:pPr>
-              <w:spacing w:after="212" w:line="276" w:lineRule="auto"/>
-              <w:ind w:left="0" w:firstLine="0"/>
-              <w:jc w:val="center"/>
-            </w:pPr>
-            <w:r>
-              <w:t>LinkedIn profile</w:t>
-            </w:r>
-          </w:p>
-        </w:tc>
-        <w:tc>
-          <w:tcPr>
-            <w:tcW w:w="2005" w:type="dxa"/>
-          </w:tcPr>
-          <w:p>
-            <w:pPr>
-              <w:spacing w:after="212" w:line="276" w:lineRule="auto"/>
-              <w:ind w:left="0" w:firstLine="0"/>
-              <w:jc w:val="center"/>
-            </w:pPr>
-            <w:r>
-              <w:t>label</w:t>
+            <w:tcW w:w="755" w:type="dxa"/>
+          </w:tcPr>
+          <w:p>
+            <w:pPr>
+              <w:spacing w:after="212" w:line="276" w:lineRule="auto"/>
+              <w:ind w:left="0" w:firstLine="0"/>
+              <w:rPr>
+                <w:color w:val="0070C0"/>
+              </w:rPr>
+            </w:pPr>
+            <w:r>
+              <w:rPr>
+                <w:color w:val="0070C0"/>
+              </w:rPr>
+              <w:t>Salary</w:t>
+            </w:r>
+          </w:p>
+        </w:tc>
+        <w:tc>
+          <w:tcPr>
+            <w:tcW w:w="1201" w:type="dxa"/>
+          </w:tcPr>
+          <w:p>
+            <w:pPr>
+              <w:spacing w:after="212" w:line="276" w:lineRule="auto"/>
+              <w:ind w:left="0" w:firstLine="0"/>
+              <w:rPr>
+                <w:color w:val="0070C0"/>
+              </w:rPr>
+            </w:pPr>
+            <w:r>
+              <w:rPr>
+                <w:color w:val="0070C0"/>
+              </w:rPr>
+              <w:t>Work experience</w:t>
+            </w:r>
+          </w:p>
+        </w:tc>
+        <w:tc>
+          <w:tcPr>
+            <w:tcW w:w="726" w:type="dxa"/>
+          </w:tcPr>
+          <w:p>
+            <w:pPr>
+              <w:spacing w:after="212" w:line="276" w:lineRule="auto"/>
+              <w:ind w:left="0" w:firstLine="0"/>
+              <w:rPr>
+                <w:color w:val="0070C0"/>
+              </w:rPr>
+            </w:pPr>
+            <w:r>
+              <w:rPr>
+                <w:color w:val="0070C0"/>
+              </w:rPr>
+              <w:t xml:space="preserve">Work hours </w:t>
+            </w:r>
+          </w:p>
+        </w:tc>
+        <w:tc>
+          <w:tcPr>
+            <w:tcW w:w="1353" w:type="dxa"/>
+          </w:tcPr>
+          <w:p>
+            <w:pPr>
+              <w:spacing w:after="212" w:line="276" w:lineRule="auto"/>
+              <w:ind w:left="0" w:firstLine="0"/>
+              <w:rPr>
+                <w:color w:val="0070C0"/>
+              </w:rPr>
+            </w:pPr>
+            <w:r>
+              <w:rPr>
+                <w:color w:val="0070C0"/>
+              </w:rPr>
+              <w:t xml:space="preserve">Contribution in projects (%) </w:t>
+            </w:r>
+          </w:p>
+        </w:tc>
+        <w:tc>
+          <w:tcPr>
+            <w:tcW w:w="1170" w:type="dxa"/>
+          </w:tcPr>
+          <w:p>
+            <w:pPr>
+              <w:spacing w:after="212" w:line="276" w:lineRule="auto"/>
+              <w:ind w:left="0" w:firstLine="0"/>
+              <w:rPr>
+                <w:color w:val="0070C0"/>
+              </w:rPr>
+            </w:pPr>
+            <w:r>
+              <w:rPr>
+                <w:color w:val="0070C0"/>
+              </w:rPr>
+              <w:t>Promotion &amp; appraisal (yes/no)</w:t>
+            </w:r>
+          </w:p>
+        </w:tc>
+        <w:tc>
+          <w:tcPr>
+            <w:tcW w:w="1375" w:type="dxa"/>
+          </w:tcPr>
+          <w:p>
+            <w:pPr>
+              <w:spacing w:after="212" w:line="276" w:lineRule="auto"/>
+              <w:ind w:left="0" w:firstLine="0"/>
+              <w:rPr>
+                <w:color w:val="0070C0"/>
+              </w:rPr>
+            </w:pPr>
+            <w:r>
+              <w:rPr>
+                <w:color w:val="0070C0"/>
+              </w:rPr>
+              <w:t>Performance rating</w:t>
+            </w:r>
+          </w:p>
+        </w:tc>
+        <w:tc>
+          <w:tcPr>
+            <w:tcW w:w="1255" w:type="dxa"/>
+          </w:tcPr>
+          <w:p>
+            <w:pPr>
+              <w:spacing w:after="212" w:line="276" w:lineRule="auto"/>
+              <w:ind w:left="0" w:firstLine="0"/>
+              <w:rPr>
+                <w:color w:val="0070C0"/>
+              </w:rPr>
+            </w:pPr>
+            <w:r>
+              <w:rPr>
+                <w:color w:val="0070C0"/>
+              </w:rPr>
+              <w:t>Satisfaction level</w:t>
+            </w:r>
+          </w:p>
+        </w:tc>
+        <w:tc>
+          <w:tcPr>
+            <w:tcW w:w="2135" w:type="dxa"/>
+          </w:tcPr>
+          <w:p>
+            <w:pPr>
+              <w:spacing w:after="212" w:line="276" w:lineRule="auto"/>
+              <w:ind w:left="0" w:firstLine="0"/>
+              <w:rPr>
+                <w:color w:val="0070C0"/>
+              </w:rPr>
+            </w:pPr>
+            <w:r>
+              <w:rPr>
+                <w:color w:val="0070C0"/>
+              </w:rPr>
+              <w:t>Output label (Resign)</w:t>
             </w:r>
           </w:p>
         </w:tc>
@@ -568,76 +660,181 @@
       <w:tr>
         <w:tc>
           <w:tcPr>
-            <w:tcW w:w="706" w:type="dxa"/>
-          </w:tcPr>
-          <w:p>
-            <w:pPr>
-              <w:spacing w:after="212" w:line="276" w:lineRule="auto"/>
-              <w:ind w:left="0" w:firstLine="0"/>
-              <w:jc w:val="center"/>
-            </w:pPr>
-            <w:r>
-              <w:t>1</w:t>
-            </w:r>
-          </w:p>
-        </w:tc>
-        <w:tc>
-          <w:tcPr>
-            <w:tcW w:w="1445" w:type="dxa"/>
-          </w:tcPr>
-          <w:p>
-            <w:pPr>
-              <w:spacing w:after="212" w:line="276" w:lineRule="auto"/>
-              <w:ind w:left="0" w:firstLine="0"/>
-              <w:jc w:val="center"/>
-            </w:pPr>
-            <w:r>
+            <w:tcW w:w="1100" w:type="dxa"/>
+          </w:tcPr>
+          <w:p>
+            <w:pPr>
+              <w:spacing w:after="212" w:line="276" w:lineRule="auto"/>
+              <w:ind w:left="0" w:firstLine="0"/>
+              <w:rPr>
+                <w:color w:val="0070C0"/>
+              </w:rPr>
+            </w:pPr>
+            <w:r>
+              <w:rPr>
+                <w:color w:val="0070C0"/>
+              </w:rPr>
               <w:t>John</w:t>
             </w:r>
           </w:p>
         </w:tc>
         <w:tc>
           <w:tcPr>
-            <w:tcW w:w="1464" w:type="dxa"/>
-          </w:tcPr>
-          <w:p>
-            <w:pPr>
-              <w:spacing w:after="212" w:line="276" w:lineRule="auto"/>
-              <w:ind w:left="0" w:firstLine="0"/>
-              <w:jc w:val="center"/>
-            </w:pPr>
-            <w:r>
-              <w:t>HR</w:t>
-            </w:r>
-          </w:p>
-        </w:tc>
-        <w:tc>
-          <w:tcPr>
-            <w:tcW w:w="3822" w:type="dxa"/>
-          </w:tcPr>
-          <w:p>
-            <w:pPr>
-              <w:spacing w:after="212" w:line="276" w:lineRule="auto"/>
-              <w:ind w:left="0" w:firstLine="0"/>
-              <w:jc w:val="center"/>
-            </w:pPr>
-            <w:r>
-              <w:t>https://www.linkedin.com/in/john</w:t>
-            </w:r>
-          </w:p>
-        </w:tc>
-        <w:tc>
-          <w:tcPr>
-            <w:tcW w:w="2005" w:type="dxa"/>
-          </w:tcPr>
-          <w:p>
-            <w:pPr>
-              <w:spacing w:after="212" w:line="276" w:lineRule="auto"/>
-              <w:ind w:left="0" w:firstLine="0"/>
-              <w:jc w:val="center"/>
-            </w:pPr>
-            <w:r>
-              <w:t>Open to work</w:t>
+            <w:tcW w:w="755" w:type="dxa"/>
+          </w:tcPr>
+          <w:p>
+            <w:pPr>
+              <w:spacing w:after="212" w:line="276" w:lineRule="auto"/>
+              <w:ind w:left="0" w:firstLine="0"/>
+              <w:rPr>
+                <w:color w:val="0070C0"/>
+              </w:rPr>
+            </w:pPr>
+            <w:r>
+              <w:rPr>
+                <w:color w:val="0070C0"/>
+              </w:rPr>
+              <w:t>50000</w:t>
+            </w:r>
+          </w:p>
+        </w:tc>
+        <w:tc>
+          <w:tcPr>
+            <w:tcW w:w="1201" w:type="dxa"/>
+          </w:tcPr>
+          <w:p>
+            <w:pPr>
+              <w:spacing w:after="212" w:line="276" w:lineRule="auto"/>
+              <w:ind w:left="0" w:firstLine="0"/>
+              <w:rPr>
+                <w:color w:val="0070C0"/>
+              </w:rPr>
+            </w:pPr>
+            <w:r>
+              <w:rPr>
+                <w:color w:val="0070C0"/>
+              </w:rPr>
+              <w:t>5</w:t>
+            </w:r>
+          </w:p>
+        </w:tc>
+        <w:tc>
+          <w:tcPr>
+            <w:tcW w:w="726" w:type="dxa"/>
+          </w:tcPr>
+          <w:p>
+            <w:pPr>
+              <w:spacing w:after="212" w:line="276" w:lineRule="auto"/>
+              <w:ind w:left="0" w:firstLine="0"/>
+              <w:rPr>
+                <w:color w:val="0070C0"/>
+              </w:rPr>
+            </w:pPr>
+            <w:r>
+              <w:rPr>
+                <w:color w:val="0070C0"/>
+              </w:rPr>
+              <w:t>9</w:t>
+            </w:r>
+          </w:p>
+        </w:tc>
+        <w:tc>
+          <w:tcPr>
+            <w:tcW w:w="1353" w:type="dxa"/>
+          </w:tcPr>
+          <w:p>
+            <w:pPr>
+              <w:spacing w:after="212" w:line="276" w:lineRule="auto"/>
+              <w:ind w:left="0" w:firstLine="0"/>
+              <w:rPr>
+                <w:color w:val="0070C0"/>
+              </w:rPr>
+            </w:pPr>
+            <w:r>
+              <w:rPr>
+                <w:color w:val="0070C0"/>
+              </w:rPr>
+              <w:t>10</w:t>
+            </w:r>
+          </w:p>
+        </w:tc>
+        <w:tc>
+          <w:tcPr>
+            <w:tcW w:w="1170" w:type="dxa"/>
+          </w:tcPr>
+          <w:p>
+            <w:pPr>
+              <w:spacing w:after="212" w:line="276" w:lineRule="auto"/>
+              <w:ind w:left="0" w:firstLine="0"/>
+              <w:rPr>
+                <w:color w:val="0070C0"/>
+              </w:rPr>
+            </w:pPr>
+            <w:r>
+              <w:rPr>
+                <w:color w:val="0070C0"/>
+              </w:rPr>
+              <w:t>no</w:t>
+            </w:r>
+          </w:p>
+        </w:tc>
+        <w:tc>
+          <w:tcPr>
+            <w:tcW w:w="1375" w:type="dxa"/>
+          </w:tcPr>
+          <w:p>
+            <w:pPr>
+              <w:spacing w:after="212" w:line="276" w:lineRule="auto"/>
+              <w:ind w:left="0" w:firstLine="0"/>
+              <w:rPr>
+                <w:color w:val="0070C0"/>
+              </w:rPr>
+            </w:pPr>
+            <w:r>
+              <w:rPr>
+                <w:color w:val="0070C0"/>
+              </w:rPr>
+              <w:t>7.5</w:t>
+            </w:r>
+          </w:p>
+        </w:tc>
+        <w:tc>
+          <w:tcPr>
+            <w:tcW w:w="1255" w:type="dxa"/>
+          </w:tcPr>
+          <w:p>
+            <w:pPr>
+              <w:spacing w:after="212" w:line="276" w:lineRule="auto"/>
+              <w:ind w:left="0" w:firstLine="0"/>
+              <w:rPr>
+                <w:color w:val="0070C0"/>
+              </w:rPr>
+            </w:pPr>
+            <w:r>
+              <w:rPr>
+                <w:color w:val="0070C0"/>
+              </w:rPr>
+              <w:t>6</w:t>
+            </w:r>
+          </w:p>
+        </w:tc>
+        <w:tc>
+          <w:tcPr>
+            <w:tcW w:w="2135" w:type="dxa"/>
+          </w:tcPr>
+          <w:p>
+            <w:pPr>
+              <w:spacing w:after="212" w:line="276" w:lineRule="auto"/>
+              <w:ind w:left="0" w:firstLine="0"/>
+              <w:rPr>
+                <w:color w:val="0070C0"/>
+              </w:rPr>
+            </w:pPr>
+            <w:r>
+              <w:rPr>
+                <w:color w:val="0070C0"/>
+              </w:rPr>
+              <w:t>yes</w:t>
             </w:r>
           </w:p>
         </w:tc>
@@ -645,76 +842,181 @@
       <w:tr>
         <w:tc>
           <w:tcPr>
-            <w:tcW w:w="706" w:type="dxa"/>
-          </w:tcPr>
-          <w:p>
-            <w:pPr>
-              <w:spacing w:after="212" w:line="276" w:lineRule="auto"/>
-              <w:ind w:left="0" w:firstLine="0"/>
-              <w:jc w:val="center"/>
-            </w:pPr>
-            <w:r>
-              <w:t>2</w:t>
-            </w:r>
-          </w:p>
-        </w:tc>
-        <w:tc>
-          <w:tcPr>
-            <w:tcW w:w="1445" w:type="dxa"/>
-          </w:tcPr>
-          <w:p>
-            <w:pPr>
-              <w:spacing w:after="212" w:line="276" w:lineRule="auto"/>
-              <w:ind w:left="0" w:firstLine="0"/>
-              <w:jc w:val="center"/>
-            </w:pPr>
-            <w:r>
-              <w:t>Elsa</w:t>
-            </w:r>
-          </w:p>
-        </w:tc>
-        <w:tc>
-          <w:tcPr>
-            <w:tcW w:w="1464" w:type="dxa"/>
-          </w:tcPr>
-          <w:p>
-            <w:pPr>
-              <w:spacing w:after="212" w:line="276" w:lineRule="auto"/>
-              <w:ind w:left="0" w:firstLine="0"/>
-              <w:jc w:val="center"/>
-            </w:pPr>
-            <w:r>
-              <w:t>admin</w:t>
-            </w:r>
-          </w:p>
-        </w:tc>
-        <w:tc>
-          <w:tcPr>
-            <w:tcW w:w="3822" w:type="dxa"/>
-          </w:tcPr>
-          <w:p>
-            <w:pPr>
-              <w:spacing w:after="212" w:line="276" w:lineRule="auto"/>
-              <w:ind w:left="0" w:firstLine="0"/>
-              <w:jc w:val="center"/>
-            </w:pPr>
-            <w:r>
-              <w:t>https://www.linkedin.com/in/elsa</w:t>
-            </w:r>
-          </w:p>
-        </w:tc>
-        <w:tc>
-          <w:tcPr>
-            <w:tcW w:w="2005" w:type="dxa"/>
-          </w:tcPr>
-          <w:p>
-            <w:pPr>
-              <w:spacing w:after="212" w:line="276" w:lineRule="auto"/>
-              <w:ind w:left="0" w:firstLine="0"/>
-              <w:jc w:val="center"/>
-            </w:pPr>
-            <w:r>
-              <w:t>Not updated</w:t>
+            <w:tcW w:w="1100" w:type="dxa"/>
+          </w:tcPr>
+          <w:p>
+            <w:pPr>
+              <w:spacing w:after="212" w:line="276" w:lineRule="auto"/>
+              <w:ind w:left="0" w:firstLine="0"/>
+              <w:rPr>
+                <w:color w:val="0070C0"/>
+              </w:rPr>
+            </w:pPr>
+            <w:r>
+              <w:rPr>
+                <w:color w:val="0070C0"/>
+              </w:rPr>
+              <w:t>Henry</w:t>
+            </w:r>
+          </w:p>
+        </w:tc>
+        <w:tc>
+          <w:tcPr>
+            <w:tcW w:w="755" w:type="dxa"/>
+          </w:tcPr>
+          <w:p>
+            <w:pPr>
+              <w:spacing w:after="212" w:line="276" w:lineRule="auto"/>
+              <w:ind w:left="0" w:firstLine="0"/>
+              <w:rPr>
+                <w:color w:val="0070C0"/>
+              </w:rPr>
+            </w:pPr>
+            <w:r>
+              <w:rPr>
+                <w:color w:val="0070C0"/>
+              </w:rPr>
+              <w:t>20000</w:t>
+            </w:r>
+          </w:p>
+        </w:tc>
+        <w:tc>
+          <w:tcPr>
+            <w:tcW w:w="1201" w:type="dxa"/>
+          </w:tcPr>
+          <w:p>
+            <w:pPr>
+              <w:spacing w:after="212" w:line="276" w:lineRule="auto"/>
+              <w:ind w:left="0" w:firstLine="0"/>
+              <w:rPr>
+                <w:color w:val="0070C0"/>
+              </w:rPr>
+            </w:pPr>
+            <w:r>
+              <w:rPr>
+                <w:color w:val="0070C0"/>
+              </w:rPr>
+              <w:t>3</w:t>
+            </w:r>
+          </w:p>
+        </w:tc>
+        <w:tc>
+          <w:tcPr>
+            <w:tcW w:w="726" w:type="dxa"/>
+          </w:tcPr>
+          <w:p>
+            <w:pPr>
+              <w:spacing w:after="212" w:line="276" w:lineRule="auto"/>
+              <w:ind w:left="0" w:firstLine="0"/>
+              <w:rPr>
+                <w:color w:val="0070C0"/>
+              </w:rPr>
+            </w:pPr>
+            <w:r>
+              <w:rPr>
+                <w:color w:val="0070C0"/>
+              </w:rPr>
+              <w:t>10</w:t>
+            </w:r>
+          </w:p>
+        </w:tc>
+        <w:tc>
+          <w:tcPr>
+            <w:tcW w:w="1353" w:type="dxa"/>
+          </w:tcPr>
+          <w:p>
+            <w:pPr>
+              <w:spacing w:after="212" w:line="276" w:lineRule="auto"/>
+              <w:ind w:left="0" w:firstLine="0"/>
+              <w:rPr>
+                <w:color w:val="0070C0"/>
+              </w:rPr>
+            </w:pPr>
+            <w:r>
+              <w:rPr>
+                <w:color w:val="0070C0"/>
+              </w:rPr>
+              <w:t>10</w:t>
+            </w:r>
+          </w:p>
+        </w:tc>
+        <w:tc>
+          <w:tcPr>
+            <w:tcW w:w="1170" w:type="dxa"/>
+          </w:tcPr>
+          <w:p>
+            <w:pPr>
+              <w:spacing w:after="212" w:line="276" w:lineRule="auto"/>
+              <w:ind w:left="0" w:firstLine="0"/>
+              <w:rPr>
+                <w:color w:val="0070C0"/>
+              </w:rPr>
+            </w:pPr>
+            <w:r>
+              <w:rPr>
+                <w:color w:val="0070C0"/>
+              </w:rPr>
+              <w:t>no</w:t>
+            </w:r>
+          </w:p>
+        </w:tc>
+        <w:tc>
+          <w:tcPr>
+            <w:tcW w:w="1375" w:type="dxa"/>
+          </w:tcPr>
+          <w:p>
+            <w:pPr>
+              <w:spacing w:after="212" w:line="276" w:lineRule="auto"/>
+              <w:ind w:left="0" w:firstLine="0"/>
+              <w:rPr>
+                <w:color w:val="0070C0"/>
+              </w:rPr>
+            </w:pPr>
+            <w:r>
+              <w:rPr>
+                <w:color w:val="0070C0"/>
+              </w:rPr>
+              <w:t>8</w:t>
+            </w:r>
+          </w:p>
+        </w:tc>
+        <w:tc>
+          <w:tcPr>
+            <w:tcW w:w="1255" w:type="dxa"/>
+          </w:tcPr>
+          <w:p>
+            <w:pPr>
+              <w:spacing w:after="212" w:line="276" w:lineRule="auto"/>
+              <w:ind w:left="0" w:firstLine="0"/>
+              <w:rPr>
+                <w:color w:val="0070C0"/>
+              </w:rPr>
+            </w:pPr>
+            <w:r>
+              <w:rPr>
+                <w:color w:val="0070C0"/>
+              </w:rPr>
+              <w:t>6.5</w:t>
+            </w:r>
+          </w:p>
+        </w:tc>
+        <w:tc>
+          <w:tcPr>
+            <w:tcW w:w="2135" w:type="dxa"/>
+          </w:tcPr>
+          <w:p>
+            <w:pPr>
+              <w:spacing w:after="212" w:line="276" w:lineRule="auto"/>
+              <w:ind w:left="0" w:firstLine="0"/>
+              <w:rPr>
+                <w:color w:val="0070C0"/>
+              </w:rPr>
+            </w:pPr>
+            <w:r>
+              <w:rPr>
+                <w:color w:val="0070C0"/>
+              </w:rPr>
+              <w:t>yes</w:t>
             </w:r>
           </w:p>
         </w:tc>
@@ -722,75 +1024,181 @@
       <w:tr>
         <w:tc>
           <w:tcPr>
-            <w:tcW w:w="706" w:type="dxa"/>
-          </w:tcPr>
-          <w:p>
-            <w:pPr>
-              <w:spacing w:after="212" w:line="276" w:lineRule="auto"/>
-              <w:ind w:left="0" w:firstLine="0"/>
-              <w:jc w:val="center"/>
-            </w:pPr>
-            <w:r>
-              <w:t>3</w:t>
-            </w:r>
-          </w:p>
-        </w:tc>
-        <w:tc>
-          <w:tcPr>
-            <w:tcW w:w="1445" w:type="dxa"/>
-          </w:tcPr>
-          <w:p>
-            <w:pPr>
-              <w:spacing w:after="212" w:line="276" w:lineRule="auto"/>
-              <w:ind w:left="0" w:firstLine="0"/>
-              <w:jc w:val="center"/>
-            </w:pPr>
-            <w:r>
-              <w:t>Benny</w:t>
-            </w:r>
-          </w:p>
-        </w:tc>
-        <w:tc>
-          <w:tcPr>
-            <w:tcW w:w="1464" w:type="dxa"/>
-          </w:tcPr>
-          <w:p>
-            <w:pPr>
-              <w:spacing w:line="276" w:lineRule="auto"/>
-            </w:pPr>
-            <w:r>
-              <w:t>developer</w:t>
-            </w:r>
-          </w:p>
-        </w:tc>
-        <w:tc>
-          <w:tcPr>
-            <w:tcW w:w="3822" w:type="dxa"/>
-          </w:tcPr>
-          <w:p>
-            <w:pPr>
-              <w:spacing w:line="276" w:lineRule="auto"/>
-            </w:pPr>
-            <w:r>
-              <w:t>https://www.linkedin.com/in/</w:t>
-            </w:r>
-            <w:r>
-              <w:t>benny</w:t>
-            </w:r>
-          </w:p>
-        </w:tc>
-        <w:tc>
-          <w:tcPr>
-            <w:tcW w:w="2005" w:type="dxa"/>
-          </w:tcPr>
-          <w:p>
-            <w:pPr>
-              <w:spacing w:after="212" w:line="276" w:lineRule="auto"/>
-              <w:ind w:left="0" w:firstLine="0"/>
-              <w:jc w:val="center"/>
-            </w:pPr>
-            <w:r>
-              <w:t>Open to work – immediate joiner</w:t>
+            <w:tcW w:w="1100" w:type="dxa"/>
+          </w:tcPr>
+          <w:p>
+            <w:pPr>
+              <w:spacing w:after="212" w:line="276" w:lineRule="auto"/>
+              <w:ind w:left="0" w:firstLine="0"/>
+              <w:rPr>
+                <w:color w:val="0070C0"/>
+              </w:rPr>
+            </w:pPr>
+            <w:r>
+              <w:rPr>
+                <w:color w:val="0070C0"/>
+              </w:rPr>
+              <w:t>Elsa</w:t>
+            </w:r>
+          </w:p>
+        </w:tc>
+        <w:tc>
+          <w:tcPr>
+            <w:tcW w:w="755" w:type="dxa"/>
+          </w:tcPr>
+          <w:p>
+            <w:pPr>
+              <w:spacing w:after="212" w:line="276" w:lineRule="auto"/>
+              <w:ind w:left="0" w:firstLine="0"/>
+              <w:rPr>
+                <w:color w:val="0070C0"/>
+              </w:rPr>
+            </w:pPr>
+            <w:r>
+              <w:rPr>
+                <w:color w:val="0070C0"/>
+              </w:rPr>
+              <w:t>42000</w:t>
+            </w:r>
+          </w:p>
+        </w:tc>
+        <w:tc>
+          <w:tcPr>
+            <w:tcW w:w="1201" w:type="dxa"/>
+          </w:tcPr>
+          <w:p>
+            <w:pPr>
+              <w:spacing w:after="212" w:line="276" w:lineRule="auto"/>
+              <w:ind w:left="0" w:firstLine="0"/>
+              <w:rPr>
+                <w:color w:val="0070C0"/>
+              </w:rPr>
+            </w:pPr>
+            <w:r>
+              <w:rPr>
+                <w:color w:val="0070C0"/>
+              </w:rPr>
+              <w:t>5</w:t>
+            </w:r>
+          </w:p>
+        </w:tc>
+        <w:tc>
+          <w:tcPr>
+            <w:tcW w:w="726" w:type="dxa"/>
+          </w:tcPr>
+          <w:p>
+            <w:pPr>
+              <w:spacing w:after="212" w:line="276" w:lineRule="auto"/>
+              <w:ind w:left="0" w:firstLine="0"/>
+              <w:rPr>
+                <w:color w:val="0070C0"/>
+              </w:rPr>
+            </w:pPr>
+            <w:r>
+              <w:rPr>
+                <w:color w:val="0070C0"/>
+              </w:rPr>
+              <w:t>8</w:t>
+            </w:r>
+          </w:p>
+        </w:tc>
+        <w:tc>
+          <w:tcPr>
+            <w:tcW w:w="1353" w:type="dxa"/>
+          </w:tcPr>
+          <w:p>
+            <w:pPr>
+              <w:spacing w:after="212" w:line="276" w:lineRule="auto"/>
+              <w:ind w:left="0" w:firstLine="0"/>
+              <w:rPr>
+                <w:color w:val="0070C0"/>
+              </w:rPr>
+            </w:pPr>
+            <w:r>
+              <w:rPr>
+                <w:color w:val="0070C0"/>
+              </w:rPr>
+              <w:t>9</w:t>
+            </w:r>
+          </w:p>
+        </w:tc>
+        <w:tc>
+          <w:tcPr>
+            <w:tcW w:w="1170" w:type="dxa"/>
+          </w:tcPr>
+          <w:p>
+            <w:pPr>
+              <w:spacing w:after="212" w:line="276" w:lineRule="auto"/>
+              <w:ind w:left="0" w:firstLine="0"/>
+              <w:rPr>
+                <w:color w:val="0070C0"/>
+              </w:rPr>
+            </w:pPr>
+            <w:r>
+              <w:rPr>
+                <w:color w:val="0070C0"/>
+              </w:rPr>
+              <w:t>yes</w:t>
+            </w:r>
+          </w:p>
+        </w:tc>
+        <w:tc>
+          <w:tcPr>
+            <w:tcW w:w="1375" w:type="dxa"/>
+          </w:tcPr>
+          <w:p>
+            <w:pPr>
+              <w:spacing w:after="212" w:line="276" w:lineRule="auto"/>
+              <w:ind w:left="0" w:firstLine="0"/>
+              <w:rPr>
+                <w:color w:val="0070C0"/>
+              </w:rPr>
+            </w:pPr>
+            <w:r>
+              <w:rPr>
+                <w:color w:val="0070C0"/>
+              </w:rPr>
+              <w:t>9</w:t>
+            </w:r>
+          </w:p>
+        </w:tc>
+        <w:tc>
+          <w:tcPr>
+            <w:tcW w:w="1255" w:type="dxa"/>
+          </w:tcPr>
+          <w:p>
+            <w:pPr>
+              <w:spacing w:after="212" w:line="276" w:lineRule="auto"/>
+              <w:ind w:left="0" w:firstLine="0"/>
+              <w:rPr>
+                <w:color w:val="0070C0"/>
+              </w:rPr>
+            </w:pPr>
+            <w:r>
+              <w:rPr>
+                <w:color w:val="0070C0"/>
+              </w:rPr>
+              <w:t>8</w:t>
+            </w:r>
+          </w:p>
+        </w:tc>
+        <w:tc>
+          <w:tcPr>
+            <w:tcW w:w="2135" w:type="dxa"/>
+          </w:tcPr>
+          <w:p>
+            <w:pPr>
+              <w:spacing w:after="212" w:line="276" w:lineRule="auto"/>
+              <w:ind w:left="0" w:firstLine="0"/>
+              <w:rPr>
+                <w:color w:val="0070C0"/>
+              </w:rPr>
+            </w:pPr>
+            <w:r>
+              <w:rPr>
+                <w:color w:val="0070C0"/>
+              </w:rPr>
+              <w:t>No</w:t>
             </w:r>
           </w:p>
         </w:tc>
@@ -798,75 +1206,181 @@
       <w:tr>
         <w:tc>
           <w:tcPr>
-            <w:tcW w:w="706" w:type="dxa"/>
-          </w:tcPr>
-          <w:p>
-            <w:pPr>
-              <w:spacing w:after="212" w:line="276" w:lineRule="auto"/>
-              <w:ind w:left="0" w:firstLine="0"/>
-              <w:jc w:val="center"/>
-            </w:pPr>
-            <w:r>
-              <w:t>4</w:t>
-            </w:r>
-          </w:p>
-        </w:tc>
-        <w:tc>
-          <w:tcPr>
-            <w:tcW w:w="1445" w:type="dxa"/>
-          </w:tcPr>
-          <w:p>
-            <w:pPr>
-              <w:spacing w:after="212" w:line="276" w:lineRule="auto"/>
-              <w:ind w:left="0" w:firstLine="0"/>
-              <w:jc w:val="center"/>
-            </w:pPr>
-            <w:r>
-              <w:t>ram</w:t>
-            </w:r>
-          </w:p>
-        </w:tc>
-        <w:tc>
-          <w:tcPr>
-            <w:tcW w:w="1464" w:type="dxa"/>
-          </w:tcPr>
-          <w:p>
-            <w:pPr>
-              <w:spacing w:line="276" w:lineRule="auto"/>
-            </w:pPr>
-            <w:r>
-              <w:t>manager</w:t>
-            </w:r>
-          </w:p>
-        </w:tc>
-        <w:tc>
-          <w:tcPr>
-            <w:tcW w:w="3822" w:type="dxa"/>
-          </w:tcPr>
-          <w:p>
-            <w:pPr>
-              <w:spacing w:line="276" w:lineRule="auto"/>
-            </w:pPr>
-            <w:r>
-              <w:t>https://www.linkedin.com/in/</w:t>
-            </w:r>
-            <w:r>
-              <w:t>ram</w:t>
-            </w:r>
-          </w:p>
-        </w:tc>
-        <w:tc>
-          <w:tcPr>
-            <w:tcW w:w="2005" w:type="dxa"/>
-          </w:tcPr>
-          <w:p>
-            <w:pPr>
-              <w:spacing w:after="212" w:line="276" w:lineRule="auto"/>
-              <w:ind w:left="0" w:firstLine="0"/>
-              <w:jc w:val="center"/>
-            </w:pPr>
-            <w:r>
-              <w:t>Open to work – immediate joiner</w:t>
+            <w:tcW w:w="1100" w:type="dxa"/>
+          </w:tcPr>
+          <w:p>
+            <w:pPr>
+              <w:spacing w:after="212" w:line="276" w:lineRule="auto"/>
+              <w:ind w:left="0" w:firstLine="0"/>
+              <w:rPr>
+                <w:color w:val="0070C0"/>
+              </w:rPr>
+            </w:pPr>
+            <w:r>
+              <w:rPr>
+                <w:color w:val="0070C0"/>
+              </w:rPr>
+              <w:t>Harish</w:t>
+            </w:r>
+          </w:p>
+        </w:tc>
+        <w:tc>
+          <w:tcPr>
+            <w:tcW w:w="755" w:type="dxa"/>
+          </w:tcPr>
+          <w:p>
+            <w:pPr>
+              <w:spacing w:after="212" w:line="276" w:lineRule="auto"/>
+              <w:ind w:left="0" w:firstLine="0"/>
+              <w:rPr>
+                <w:color w:val="0070C0"/>
+              </w:rPr>
+            </w:pPr>
+            <w:r>
+              <w:rPr>
+                <w:color w:val="0070C0"/>
+              </w:rPr>
+              <w:t>15000</w:t>
+            </w:r>
+          </w:p>
+        </w:tc>
+        <w:tc>
+          <w:tcPr>
+            <w:tcW w:w="1201" w:type="dxa"/>
+          </w:tcPr>
+          <w:p>
+            <w:pPr>
+              <w:spacing w:after="212" w:line="276" w:lineRule="auto"/>
+              <w:ind w:left="0" w:firstLine="0"/>
+              <w:rPr>
+                <w:color w:val="0070C0"/>
+              </w:rPr>
+            </w:pPr>
+            <w:r>
+              <w:rPr>
+                <w:color w:val="0070C0"/>
+              </w:rPr>
+              <w:t>1</w:t>
+            </w:r>
+          </w:p>
+        </w:tc>
+        <w:tc>
+          <w:tcPr>
+            <w:tcW w:w="726" w:type="dxa"/>
+          </w:tcPr>
+          <w:p>
+            <w:pPr>
+              <w:spacing w:after="212" w:line="276" w:lineRule="auto"/>
+              <w:ind w:left="0" w:firstLine="0"/>
+              <w:rPr>
+                <w:color w:val="0070C0"/>
+              </w:rPr>
+            </w:pPr>
+            <w:r>
+              <w:rPr>
+                <w:color w:val="0070C0"/>
+              </w:rPr>
+              <w:t>9</w:t>
+            </w:r>
+          </w:p>
+        </w:tc>
+        <w:tc>
+          <w:tcPr>
+            <w:tcW w:w="1353" w:type="dxa"/>
+          </w:tcPr>
+          <w:p>
+            <w:pPr>
+              <w:spacing w:after="212" w:line="276" w:lineRule="auto"/>
+              <w:ind w:left="0" w:firstLine="0"/>
+              <w:rPr>
+                <w:color w:val="0070C0"/>
+              </w:rPr>
+            </w:pPr>
+            <w:r>
+              <w:rPr>
+                <w:color w:val="0070C0"/>
+              </w:rPr>
+              <w:t>10</w:t>
+            </w:r>
+          </w:p>
+        </w:tc>
+        <w:tc>
+          <w:tcPr>
+            <w:tcW w:w="1170" w:type="dxa"/>
+          </w:tcPr>
+          <w:p>
+            <w:pPr>
+              <w:spacing w:after="212" w:line="276" w:lineRule="auto"/>
+              <w:ind w:left="0" w:firstLine="0"/>
+              <w:rPr>
+                <w:color w:val="0070C0"/>
+              </w:rPr>
+            </w:pPr>
+            <w:r>
+              <w:rPr>
+                <w:color w:val="0070C0"/>
+              </w:rPr>
+              <w:t>yes</w:t>
+            </w:r>
+          </w:p>
+        </w:tc>
+        <w:tc>
+          <w:tcPr>
+            <w:tcW w:w="1375" w:type="dxa"/>
+          </w:tcPr>
+          <w:p>
+            <w:pPr>
+              <w:spacing w:after="212" w:line="276" w:lineRule="auto"/>
+              <w:ind w:left="0" w:firstLine="0"/>
+              <w:rPr>
+                <w:color w:val="0070C0"/>
+              </w:rPr>
+            </w:pPr>
+            <w:r>
+              <w:rPr>
+                <w:color w:val="0070C0"/>
+              </w:rPr>
+              <w:t>9.5</w:t>
+            </w:r>
+          </w:p>
+        </w:tc>
+        <w:tc>
+          <w:tcPr>
+            <w:tcW w:w="1255" w:type="dxa"/>
+          </w:tcPr>
+          <w:p>
+            <w:pPr>
+              <w:spacing w:after="212" w:line="276" w:lineRule="auto"/>
+              <w:ind w:left="0" w:firstLine="0"/>
+              <w:rPr>
+                <w:color w:val="0070C0"/>
+              </w:rPr>
+            </w:pPr>
+            <w:r>
+              <w:rPr>
+                <w:color w:val="0070C0"/>
+              </w:rPr>
+              <w:t>9</w:t>
+            </w:r>
+          </w:p>
+        </w:tc>
+        <w:tc>
+          <w:tcPr>
+            <w:tcW w:w="2135" w:type="dxa"/>
+          </w:tcPr>
+          <w:p>
+            <w:pPr>
+              <w:spacing w:after="212" w:line="276" w:lineRule="auto"/>
+              <w:ind w:left="0" w:firstLine="0"/>
+              <w:rPr>
+                <w:color w:val="0070C0"/>
+              </w:rPr>
+            </w:pPr>
+            <w:r>
+              <w:rPr>
+                <w:color w:val="0070C0"/>
+              </w:rPr>
+              <w:t>No</w:t>
             </w:r>
           </w:p>
         </w:tc>
@@ -874,156 +1388,201 @@
       <w:tr>
         <w:tc>
           <w:tcPr>
-            <w:tcW w:w="706" w:type="dxa"/>
-          </w:tcPr>
-          <w:p>
-            <w:pPr>
-              <w:spacing w:after="212" w:line="276" w:lineRule="auto"/>
-              <w:ind w:left="0" w:firstLine="0"/>
-              <w:jc w:val="center"/>
-            </w:pPr>
-            <w:r>
-              <w:t>5</w:t>
-            </w:r>
-          </w:p>
-        </w:tc>
-        <w:tc>
-          <w:tcPr>
-            <w:tcW w:w="1445" w:type="dxa"/>
-          </w:tcPr>
-          <w:p>
-            <w:pPr>
-              <w:spacing w:after="212" w:line="276" w:lineRule="auto"/>
-              <w:ind w:left="0" w:firstLine="0"/>
-              <w:jc w:val="center"/>
-            </w:pPr>
-            <w:r>
-              <w:t>Kajal</w:t>
-            </w:r>
-          </w:p>
-        </w:tc>
-        <w:tc>
-          <w:tcPr>
-            <w:tcW w:w="1464" w:type="dxa"/>
-          </w:tcPr>
-          <w:p>
-            <w:pPr>
-              <w:spacing w:line="276" w:lineRule="auto"/>
-            </w:pPr>
-            <w:r>
-              <w:t>developer</w:t>
-            </w:r>
-          </w:p>
-        </w:tc>
-        <w:tc>
-          <w:tcPr>
-            <w:tcW w:w="3822" w:type="dxa"/>
-          </w:tcPr>
-          <w:p>
-            <w:pPr>
-              <w:spacing w:line="276" w:lineRule="auto"/>
-            </w:pPr>
-            <w:r>
-              <w:t>https://www.linkedin.com/in/</w:t>
-            </w:r>
-            <w:r>
-              <w:t>kajal</w:t>
-            </w:r>
-          </w:p>
-        </w:tc>
-        <w:tc>
-          <w:tcPr>
-            <w:tcW w:w="2005" w:type="dxa"/>
-          </w:tcPr>
-          <w:p>
-            <w:pPr>
-              <w:spacing w:after="212" w:line="276" w:lineRule="auto"/>
-              <w:ind w:left="0" w:firstLine="0"/>
-              <w:jc w:val="center"/>
-            </w:pPr>
-            <w:r>
-              <w:t>Not updated</w:t>
-            </w:r>
-          </w:p>
-        </w:tc>
-      </w:tr>
-      <w:tr>
-        <w:tc>
-          <w:tcPr>
-            <w:tcW w:w="706" w:type="dxa"/>
-          </w:tcPr>
-          <w:p>
-            <w:pPr>
-              <w:spacing w:after="212" w:line="276" w:lineRule="auto"/>
-              <w:ind w:left="0" w:firstLine="0"/>
-              <w:jc w:val="center"/>
-            </w:pPr>
-            <w:r>
-              <w:t>6</w:t>
-            </w:r>
-          </w:p>
-        </w:tc>
-        <w:tc>
-          <w:tcPr>
-            <w:tcW w:w="1445" w:type="dxa"/>
-          </w:tcPr>
-          <w:p>
-            <w:pPr>
-              <w:spacing w:after="212" w:line="276" w:lineRule="auto"/>
-              <w:ind w:left="0" w:firstLine="0"/>
-              <w:jc w:val="center"/>
-            </w:pPr>
-            <w:r>
-              <w:t>rani</w:t>
-            </w:r>
-          </w:p>
-        </w:tc>
-        <w:tc>
-          <w:tcPr>
-            <w:tcW w:w="1464" w:type="dxa"/>
-          </w:tcPr>
-          <w:p>
-            <w:pPr>
-              <w:spacing w:line="276" w:lineRule="auto"/>
-            </w:pPr>
-            <w:r>
-              <w:t>tester</w:t>
-            </w:r>
-          </w:p>
-        </w:tc>
-        <w:tc>
-          <w:tcPr>
-            <w:tcW w:w="3822" w:type="dxa"/>
-          </w:tcPr>
-          <w:p>
-            <w:pPr>
-              <w:spacing w:line="276" w:lineRule="auto"/>
-            </w:pPr>
-            <w:r>
-              <w:t>https://www.linkedin.com/in/</w:t>
-            </w:r>
-            <w:r>
-              <w:t>rani</w:t>
-            </w:r>
-          </w:p>
-        </w:tc>
-        <w:tc>
-          <w:tcPr>
-            <w:tcW w:w="2005" w:type="dxa"/>
-          </w:tcPr>
-          <w:p>
-            <w:pPr>
-              <w:spacing w:after="212" w:line="276" w:lineRule="auto"/>
-              <w:ind w:left="0" w:firstLine="0"/>
-              <w:jc w:val="center"/>
-            </w:pPr>
-            <w:r>
-              <w:t>Open to work</w:t>
+            <w:tcW w:w="1100" w:type="dxa"/>
+          </w:tcPr>
+          <w:p>
+            <w:pPr>
+              <w:spacing w:after="212" w:line="276" w:lineRule="auto"/>
+              <w:ind w:left="0" w:firstLine="0"/>
+              <w:rPr>
+                <w:color w:val="0070C0"/>
+              </w:rPr>
+            </w:pPr>
+            <w:r>
+              <w:rPr>
+                <w:color w:val="0070C0"/>
+              </w:rPr>
+              <w:t>ram</w:t>
+            </w:r>
+          </w:p>
+        </w:tc>
+        <w:tc>
+          <w:tcPr>
+            <w:tcW w:w="755" w:type="dxa"/>
+          </w:tcPr>
+          <w:p>
+            <w:pPr>
+              <w:spacing w:after="212" w:line="276" w:lineRule="auto"/>
+              <w:ind w:left="0" w:firstLine="0"/>
+              <w:rPr>
+                <w:color w:val="0070C0"/>
+              </w:rPr>
+            </w:pPr>
+            <w:r>
+              <w:rPr>
+                <w:color w:val="0070C0"/>
+              </w:rPr>
+              <w:t>26000</w:t>
+            </w:r>
+          </w:p>
+        </w:tc>
+        <w:tc>
+          <w:tcPr>
+            <w:tcW w:w="1201" w:type="dxa"/>
+          </w:tcPr>
+          <w:p>
+            <w:pPr>
+              <w:spacing w:after="212" w:line="276" w:lineRule="auto"/>
+              <w:ind w:left="0" w:firstLine="0"/>
+              <w:rPr>
+                <w:color w:val="0070C0"/>
+              </w:rPr>
+            </w:pPr>
+            <w:r>
+              <w:rPr>
+                <w:color w:val="0070C0"/>
+              </w:rPr>
+              <w:t>2</w:t>
+            </w:r>
+          </w:p>
+        </w:tc>
+        <w:tc>
+          <w:tcPr>
+            <w:tcW w:w="726" w:type="dxa"/>
+          </w:tcPr>
+          <w:p>
+            <w:pPr>
+              <w:spacing w:after="212" w:line="276" w:lineRule="auto"/>
+              <w:ind w:left="0" w:firstLine="0"/>
+              <w:rPr>
+                <w:color w:val="0070C0"/>
+              </w:rPr>
+            </w:pPr>
+            <w:r>
+              <w:rPr>
+                <w:color w:val="0070C0"/>
+              </w:rPr>
+              <w:t>8</w:t>
+            </w:r>
+          </w:p>
+        </w:tc>
+        <w:tc>
+          <w:tcPr>
+            <w:tcW w:w="1353" w:type="dxa"/>
+          </w:tcPr>
+          <w:p>
+            <w:pPr>
+              <w:spacing w:after="212" w:line="276" w:lineRule="auto"/>
+              <w:ind w:left="0" w:firstLine="0"/>
+              <w:rPr>
+                <w:color w:val="0070C0"/>
+              </w:rPr>
+            </w:pPr>
+            <w:r>
+              <w:rPr>
+                <w:color w:val="0070C0"/>
+              </w:rPr>
+              <w:t>9</w:t>
+            </w:r>
+          </w:p>
+        </w:tc>
+        <w:tc>
+          <w:tcPr>
+            <w:tcW w:w="1170" w:type="dxa"/>
+          </w:tcPr>
+          <w:p>
+            <w:pPr>
+              <w:spacing w:after="212" w:line="276" w:lineRule="auto"/>
+              <w:ind w:left="0" w:firstLine="0"/>
+              <w:rPr>
+                <w:color w:val="0070C0"/>
+              </w:rPr>
+            </w:pPr>
+            <w:r>
+              <w:rPr>
+                <w:color w:val="0070C0"/>
+              </w:rPr>
+              <w:t>no</w:t>
+            </w:r>
+          </w:p>
+        </w:tc>
+        <w:tc>
+          <w:tcPr>
+            <w:tcW w:w="1375" w:type="dxa"/>
+          </w:tcPr>
+          <w:p>
+            <w:pPr>
+              <w:spacing w:after="212" w:line="276" w:lineRule="auto"/>
+              <w:ind w:left="0" w:firstLine="0"/>
+              <w:rPr>
+                <w:color w:val="0070C0"/>
+              </w:rPr>
+            </w:pPr>
+            <w:r>
+              <w:rPr>
+                <w:color w:val="0070C0"/>
+              </w:rPr>
+              <w:t>9</w:t>
+            </w:r>
+          </w:p>
+        </w:tc>
+        <w:tc>
+          <w:tcPr>
+            <w:tcW w:w="1255" w:type="dxa"/>
+          </w:tcPr>
+          <w:p>
+            <w:pPr>
+              <w:spacing w:after="212" w:line="276" w:lineRule="auto"/>
+              <w:ind w:left="0" w:firstLine="0"/>
+              <w:rPr>
+                <w:color w:val="0070C0"/>
+              </w:rPr>
+            </w:pPr>
+            <w:r>
+              <w:rPr>
+                <w:color w:val="0070C0"/>
+              </w:rPr>
+              <w:t>8</w:t>
+            </w:r>
+          </w:p>
+        </w:tc>
+        <w:tc>
+          <w:tcPr>
+            <w:tcW w:w="2135" w:type="dxa"/>
+          </w:tcPr>
+          <w:p>
+            <w:pPr>
+              <w:spacing w:after="212" w:line="276" w:lineRule="auto"/>
+              <w:ind w:left="0" w:firstLine="0"/>
+              <w:rPr>
+                <w:color w:val="0070C0"/>
+              </w:rPr>
+            </w:pPr>
+            <w:r>
+              <w:rPr>
+                <w:color w:val="0070C0"/>
+              </w:rPr>
+              <w:t>no</w:t>
             </w:r>
           </w:p>
         </w:tc>
       </w:tr>
     </w:tbl>
+    <w:p>
+      <w:pPr>
+        <w:spacing w:after="212" w:line="276" w:lineRule="auto"/>
+        <w:ind w:left="345" w:firstLine="0"/>
+      </w:pPr>
+    </w:p>
+    <w:p>
+      <w:pPr>
+        <w:spacing w:after="212" w:line="276" w:lineRule="auto"/>
+        <w:ind w:left="705" w:firstLine="0"/>
+        <w:rPr>
+          <w:b/>
+        </w:rPr>
+      </w:pPr>
+    </w:p>
     <w:p>
       <w:pPr>
         <w:spacing w:after="212" w:line="276" w:lineRule="auto"/>

</xml_diff>